<commit_message>
finalized proposal and GNN Dataset
</commit_message>
<xml_diff>
--- a/report/proposal_alb2307_zw2605_mad2275.docx
+++ b/report/proposal_alb2307_zw2605_mad2275.docx
@@ -135,15 +135,7 @@
         <w:rPr>
           <w:rFonts w:ascii="Times New Roman" w:hAnsi="Times New Roman" w:cs="Times New Roman"/>
         </w:rPr>
-        <w:t>Since the industrial revolution, our earth has been warming due to the release greenhouse gases from burning ‘dirty’</w:t>
-      </w:r>
-      <w:bookmarkStart w:id="0" w:name="_GoBack"/>
-      <w:bookmarkEnd w:id="0"/>
-      <w:r>
-        <w:rPr>
-          <w:rFonts w:ascii="Times New Roman" w:hAnsi="Times New Roman" w:cs="Times New Roman"/>
-        </w:rPr>
-        <w:t xml:space="preserve"> fuel sources.  A recent surge in clean energy investment has lead to more widespread adoption of renewable, clean energy</w:t>
+        <w:t>Since the industrial revolution, our earth has been warming due to the release greenhouse gases from burning ‘dirty’ fuel sources.  A recent surge in clean energy investment has lead to more widespread adoption of renewable, clean energy</w:t>
       </w:r>
       <w:r>
         <w:rPr>
@@ -494,7 +486,7 @@
           <w:rFonts w:ascii="Times New Roman" w:hAnsi="Times New Roman" w:cs="Times New Roman"/>
         </w:rPr>
       </w:pPr>
-      <w:commentRangeStart w:id="1"/>
+      <w:commentRangeStart w:id="0"/>
       <w:r>
         <w:rPr>
           <w:rFonts w:ascii="Times New Roman" w:hAnsi="Times New Roman" w:cs="Times New Roman"/>
@@ -525,12 +517,12 @@
         </w:rPr>
         <w:t xml:space="preserve">  </w:t>
       </w:r>
-      <w:commentRangeEnd w:id="1"/>
+      <w:commentRangeEnd w:id="0"/>
       <w:r>
         <w:rPr>
           <w:rStyle w:val="CommentReference"/>
         </w:rPr>
-        <w:commentReference w:id="1"/>
+        <w:commentReference w:id="0"/>
       </w:r>
     </w:p>
     <w:p>
@@ -1163,6 +1155,42 @@
         <w:rPr>
           <w:rFonts w:ascii="Times New Roman" w:hAnsi="Times New Roman" w:cs="Times New Roman"/>
         </w:rPr>
+        <w:t xml:space="preserve">Our first step will be to explore a base graph neural network using the DGL library with </w:t>
+      </w:r>
+      <w:proofErr w:type="spellStart"/>
+      <w:r>
+        <w:rPr>
+          <w:rFonts w:ascii="Times New Roman" w:hAnsi="Times New Roman" w:cs="Times New Roman"/>
+        </w:rPr>
+        <w:t>Pytorch</w:t>
+      </w:r>
+      <w:proofErr w:type="spellEnd"/>
+      <w:r>
+        <w:rPr>
+          <w:rFonts w:ascii="Times New Roman" w:hAnsi="Times New Roman" w:cs="Times New Roman"/>
+        </w:rPr>
+        <w:t xml:space="preserve">.  This will allow us to implement a static graph convolution network to better understand the feasibility of our project. Here, we will predict our load value without a temporal feature. </w:t>
+      </w:r>
+    </w:p>
+    <w:p>
+      <w:pPr>
+        <w:spacing w:after="0"/>
+        <w:rPr>
+          <w:rFonts w:ascii="Times New Roman" w:hAnsi="Times New Roman" w:cs="Times New Roman"/>
+        </w:rPr>
+      </w:pPr>
+    </w:p>
+    <w:p>
+      <w:pPr>
+        <w:spacing w:after="0"/>
+        <w:rPr>
+          <w:rFonts w:ascii="Times New Roman" w:hAnsi="Times New Roman" w:cs="Times New Roman"/>
+        </w:rPr>
+      </w:pPr>
+      <w:r>
+        <w:rPr>
+          <w:rFonts w:ascii="Times New Roman" w:hAnsi="Times New Roman" w:cs="Times New Roman"/>
+        </w:rPr>
         <w:t>The first step of our model will be to implement the base spatial temporal graph convolutional neural network proposed by Yu et al (2018). Once our baseline is set, we will seek to implement the state of the art model currently provide</w:t>
       </w:r>
       <w:r>
@@ -1211,8 +1239,8 @@
           <w:rFonts w:ascii="Times New Roman" w:hAnsi="Times New Roman" w:cs="Times New Roman"/>
         </w:rPr>
       </w:pPr>
+      <w:commentRangeStart w:id="1"/>
       <w:commentRangeStart w:id="2"/>
-      <w:commentRangeStart w:id="3"/>
       <w:r>
         <w:rPr>
           <w:rFonts w:ascii="Times New Roman" w:hAnsi="Times New Roman" w:cs="Times New Roman"/>
@@ -1231,6 +1259,13 @@
         </w:rPr>
         <w:t xml:space="preserve"> Finally, seasonality is a huge component to energy demand, therefore, we will explore whether it is more beneficial to develop unique models per season or whether developing features that capture seasonality is more effective. </w:t>
       </w:r>
+      <w:commentRangeEnd w:id="1"/>
+      <w:r>
+        <w:rPr>
+          <w:rStyle w:val="CommentReference"/>
+        </w:rPr>
+        <w:commentReference w:id="1"/>
+      </w:r>
       <w:commentRangeEnd w:id="2"/>
       <w:r>
         <w:rPr>
@@ -1238,33 +1273,27 @@
         </w:rPr>
         <w:commentReference w:id="2"/>
       </w:r>
-      <w:commentRangeEnd w:id="3"/>
-      <w:r>
-        <w:rPr>
-          <w:rStyle w:val="CommentReference"/>
-        </w:rPr>
-        <w:commentReference w:id="3"/>
-      </w:r>
-    </w:p>
-    <w:p>
-      <w:pPr>
-        <w:spacing w:after="0"/>
-        <w:rPr>
-          <w:rFonts w:ascii="Times New Roman" w:hAnsi="Times New Roman" w:cs="Times New Roman"/>
-        </w:rPr>
-      </w:pPr>
-    </w:p>
-    <w:p>
-      <w:pPr>
-        <w:spacing w:after="0"/>
-        <w:rPr>
-          <w:rFonts w:ascii="Times New Roman" w:hAnsi="Times New Roman" w:cs="Times New Roman"/>
-        </w:rPr>
-      </w:pPr>
-      <w:r>
-        <w:rPr>
-          <w:rFonts w:ascii="Times New Roman" w:hAnsi="Times New Roman" w:cs="Times New Roman"/>
-        </w:rPr>
+    </w:p>
+    <w:p>
+      <w:pPr>
+        <w:spacing w:after="0"/>
+        <w:rPr>
+          <w:rFonts w:ascii="Times New Roman" w:hAnsi="Times New Roman" w:cs="Times New Roman"/>
+        </w:rPr>
+      </w:pPr>
+    </w:p>
+    <w:p>
+      <w:pPr>
+        <w:spacing w:after="0"/>
+        <w:rPr>
+          <w:rFonts w:ascii="Times New Roman" w:hAnsi="Times New Roman" w:cs="Times New Roman"/>
+        </w:rPr>
+      </w:pPr>
+      <w:r>
+        <w:rPr>
+          <w:rFonts w:ascii="Times New Roman" w:hAnsi="Times New Roman" w:cs="Times New Roman"/>
+        </w:rPr>
+        <w:lastRenderedPageBreak/>
         <w:t xml:space="preserve">Experiments will be run using both models to forecast day ahead and 7-day ahead energy demand. For each experiment, we will evaluate the time series output using mean absolute error (MAE), mean absolute percentage error (MAPE), and root mean squared error (RMSE). </w:t>
       </w:r>
     </w:p>
@@ -1287,14 +1316,25 @@
         <w:rPr>
           <w:rFonts w:ascii="Times New Roman" w:hAnsi="Times New Roman" w:cs="Times New Roman"/>
         </w:rPr>
-        <w:lastRenderedPageBreak/>
         <w:t xml:space="preserve">We will find it difficult to compare our results because this is the only dataset available (to our knowledge) that provides node-level load estimates due to confidentiality issues. Furthermore, we are unable to find any load forecasting results utilizing this data.  </w:t>
       </w:r>
       <w:r>
         <w:rPr>
           <w:rFonts w:ascii="Times New Roman" w:hAnsi="Times New Roman" w:cs="Times New Roman"/>
         </w:rPr>
-        <w:t xml:space="preserve">To ensure that we can most effectively contribute to ongoing research in the field, our team will implement a series of benchmarking statistical, machine learning, and deep learning algorithms for fair comparison. </w:t>
+        <w:t xml:space="preserve">To ensure that we can most effectively contribute to ongoing research in the field, our team will implement a </w:t>
+      </w:r>
+      <w:r>
+        <w:rPr>
+          <w:rFonts w:ascii="Times New Roman" w:hAnsi="Times New Roman" w:cs="Times New Roman"/>
+        </w:rPr>
+        <w:t>couple</w:t>
+      </w:r>
+      <w:r>
+        <w:rPr>
+          <w:rFonts w:ascii="Times New Roman" w:hAnsi="Times New Roman" w:cs="Times New Roman"/>
+        </w:rPr>
+        <w:t xml:space="preserve"> of benchmarking algorithms for fair comparison. </w:t>
       </w:r>
     </w:p>
     <w:p>
@@ -1318,6 +1358,8 @@
         </w:rPr>
         <w:t xml:space="preserve">Therefore, we believe that our research will have two primary contributions to the field of load forecasting. First and foremost, to our knowledge, we are the first to explore the use of graph neural networks at the nodal level for load forecasting.  Secondly, we will be the first to benchmark a series of algorithms leveraging this data set for the benefit of ongoing research. </w:t>
       </w:r>
+      <w:bookmarkStart w:id="3" w:name="_GoBack"/>
+      <w:bookmarkEnd w:id="3"/>
     </w:p>
     <w:p>
       <w:pPr>
@@ -1449,16 +1491,8 @@
         <w:rPr>
           <w:rFonts w:ascii="Times New Roman" w:hAnsi="Times New Roman" w:cs="Times New Roman"/>
         </w:rPr>
-        <w:t xml:space="preserve">Our team believes that the provided dataset should be large enough to train our network. Overall, we have 1,494 nodes which we will try to predict day ahead and 7 day ahead forecasts for each day in a year.  Since we have three years of data, our number of samples equals 1,494 * 365 * 3, which is equal to approximately 1.6 million. </w:t>
-      </w:r>
-    </w:p>
-    <w:p>
-      <w:pPr>
-        <w:spacing w:after="0"/>
-        <w:rPr>
-          <w:rFonts w:ascii="Times New Roman" w:hAnsi="Times New Roman" w:cs="Times New Roman"/>
-        </w:rPr>
-      </w:pPr>
+        <w:t xml:space="preserve">After processing and acquire additional data, our final dataset will have multiple node and edge features. Our node features are those associated with our energy nodes and contain a temporal component. These include our hourly load and solar / wind values, day of week, hour, month, year, season, Boolean of whether a holiday occurs on that date, voltage, and node capacity.  Our edge features include a Boolean of whether the two nodes are connected (i.e., there is a physical connection between them), the distance between the two nodes, and the available transmission capacity. </w:t>
+      </w:r>
     </w:p>
     <w:p>
       <w:pPr>
@@ -1480,7 +1514,7 @@
 
 <file path=word/comments.xml><?xml version="1.0" encoding="utf-8"?>
 <w:comments xmlns:wpc="http://schemas.microsoft.com/office/word/2010/wordprocessingCanvas" xmlns:cx="http://schemas.microsoft.com/office/drawing/2014/chartex" xmlns:cx1="http://schemas.microsoft.com/office/drawing/2015/9/8/chartex" xmlns:cx2="http://schemas.microsoft.com/office/drawing/2015/10/21/chartex" xmlns:cx3="http://schemas.microsoft.com/office/drawing/2016/5/9/chartex" xmlns:cx4="http://schemas.microsoft.com/office/drawing/2016/5/10/chartex" xmlns:cx5="http://schemas.microsoft.com/office/drawing/2016/5/11/chartex" xmlns:cx6="http://schemas.microsoft.com/office/drawing/2016/5/12/chartex" xmlns:cx7="http://schemas.microsoft.com/office/drawing/2016/5/13/chartex" xmlns:cx8="http://schemas.microsoft.com/office/drawing/2016/5/14/chartex" xmlns:mc="http://schemas.openxmlformats.org/markup-compatibility/2006" xmlns:aink="http://schemas.microsoft.com/office/drawing/2016/ink" xmlns:am3d="http://schemas.microsoft.com/office/drawing/2017/model3d" xmlns:o="urn:schemas-microsoft-com:office:office" xmlns:r="http://schemas.openxmlformats.org/officeDocument/2006/relationships" xmlns:m="http://schemas.openxmlformats.org/officeDocument/2006/math" xmlns:v="urn:schemas-microsoft-com:vml" xmlns:wp14="http://schemas.microsoft.com/office/word/2010/wordprocessingDrawing" xmlns:wp="http://schemas.openxmlformats.org/drawingml/2006/wordprocessingDrawing" xmlns:w10="urn:schemas-microsoft-com:office:word" xmlns:w="http://schemas.openxmlformats.org/wordprocessingml/2006/main" xmlns:w14="http://schemas.microsoft.com/office/word/2010/wordml" xmlns:w15="http://schemas.microsoft.com/office/word/2012/wordml" xmlns:w16cid="http://schemas.microsoft.com/office/word/2016/wordml/cid" xmlns:w16se="http://schemas.microsoft.com/office/word/2015/wordml/symex" xmlns:wpg="http://schemas.microsoft.com/office/word/2010/wordprocessingGroup" xmlns:wpi="http://schemas.microsoft.com/office/word/2010/wordprocessingInk" xmlns:wne="http://schemas.microsoft.com/office/word/2006/wordml" xmlns:wps="http://schemas.microsoft.com/office/word/2010/wordprocessingShape" mc:Ignorable="w14 w15 w16se w16cid wp14">
-  <w:comment w:id="1" w:author="Austin Bell" w:date="2020-02-28T19:46:00Z" w:initials="AB">
+  <w:comment w:id="0" w:author="Austin Bell" w:date="2020-02-28T19:46:00Z" w:initials="AB">
     <w:p>
       <w:pPr>
         <w:pStyle w:val="CommentText"/>
@@ -1496,7 +1530,7 @@
       </w:r>
     </w:p>
   </w:comment>
-  <w:comment w:id="2" w:author="Austin Bell" w:date="2020-02-26T10:36:00Z" w:initials="AB">
+  <w:comment w:id="1" w:author="Austin Bell" w:date="2020-02-26T10:36:00Z" w:initials="AB">
     <w:p>
       <w:pPr>
         <w:pStyle w:val="CommentText"/>
@@ -1512,7 +1546,7 @@
       </w:r>
     </w:p>
   </w:comment>
-  <w:comment w:id="3" w:author="Austin Bell" w:date="2020-02-29T12:45:00Z" w:initials="AB">
+  <w:comment w:id="2" w:author="Austin Bell" w:date="2020-02-29T12:45:00Z" w:initials="AB">
     <w:p>
       <w:pPr>
         <w:pStyle w:val="CommentText"/>
@@ -3798,7 +3832,7 @@
 </file>
 
 <file path=customXml/itemProps1.xml><?xml version="1.0" encoding="utf-8"?>
-<ds:datastoreItem xmlns:ds="http://schemas.openxmlformats.org/officeDocument/2006/customXml" ds:itemID="{A7CDA759-08CB-4F15-9583-8BC4E9321BCA}">
+<ds:datastoreItem xmlns:ds="http://schemas.openxmlformats.org/officeDocument/2006/customXml" ds:itemID="{0504EC3D-9F83-411D-B343-ABC8545CA299}">
   <ds:schemaRefs>
     <ds:schemaRef ds:uri="http://schemas.openxmlformats.org/officeDocument/2006/bibliography"/>
   </ds:schemaRefs>

</xml_diff>